<commit_message>
Testing V3.1.0 - Documentation
-Added two screenshots of an issue
-Updated the testing-bug document to include a couple more issues
</commit_message>
<xml_diff>
--- a/Error Tracking/Testing V3.1.0/Testing V3.1.0 - Post April 12th - V2.docx
+++ b/Error Tracking/Testing V3.1.0/Testing V3.1.0 - Post April 12th - V2.docx
@@ -751,45 +751,161 @@
       </w:r>
       <w:proofErr w:type="gramEnd"/>
     </w:p>
-    <w:p>
+    <w:p/>
+    <w:p>
+      <w:pPr>
+        <w:pStyle w:val="ListParagraph"/>
+        <w:numPr>
+          <w:ilvl w:val="0"/>
+          <w:numId w:val="2"/>
+        </w:numPr>
+      </w:pPr>
+      <w:proofErr w:type="spellStart"/>
+      <w:r>
+        <w:rPr>
+          <w:b/>
+        </w:rPr>
+        <w:t>Cashout</w:t>
+      </w:r>
+      <w:proofErr w:type="spellEnd"/>
+      <w:r>
+        <w:rPr>
+          <w:b/>
+        </w:rPr>
+        <w:t>:</w:t>
+      </w:r>
+      <w:r>
+        <w:t xml:space="preserve"> I am unable to process a </w:t>
+      </w:r>
+      <w:proofErr w:type="spellStart"/>
+      <w:r>
+        <w:t>cashout</w:t>
+      </w:r>
+      <w:proofErr w:type="spellEnd"/>
+      <w:r>
+        <w:t xml:space="preserve"> for a different date if there are open sales on the current date.</w:t>
+      </w:r>
+    </w:p>
+    <w:p/>
+    <w:p>
+      <w:r>
+        <w:t>17-04-18</w:t>
+      </w:r>
+    </w:p>
+    <w:p>
+      <w:pPr>
+        <w:pStyle w:val="ListParagraph"/>
+        <w:numPr>
+          <w:ilvl w:val="0"/>
+          <w:numId w:val="2"/>
+        </w:numPr>
+      </w:pPr>
+      <w:r>
+        <w:rPr>
+          <w:b/>
+        </w:rPr>
+        <w:t xml:space="preserve">Sales: </w:t>
+      </w:r>
+      <w:r>
+        <w:t xml:space="preserve">I created a </w:t>
+      </w:r>
+      <w:proofErr w:type="gramStart"/>
+      <w:r>
+        <w:t>zero dollar</w:t>
+      </w:r>
+      <w:proofErr w:type="gramEnd"/>
+      <w:r>
+        <w:t xml:space="preserve"> subtotal and when I went to the checkout page, I was unable to add any MOPs because the balance due was already at 0. The check prevents me from being able to add any more MOPs at that point. </w:t>
+      </w:r>
+    </w:p>
+    <w:p>
+      <w:pPr>
+        <w:pStyle w:val="ListParagraph"/>
+        <w:numPr>
+          <w:ilvl w:val="1"/>
+          <w:numId w:val="2"/>
+        </w:numPr>
+      </w:pPr>
+      <w:r>
+        <w:t>New check: Check for a MOP first and then see if the remaining balance due is at zero before preventing any more MOPs being added.</w:t>
+      </w:r>
+    </w:p>
+    <w:p>
+      <w:pPr>
+        <w:pStyle w:val="ListParagraph"/>
+        <w:numPr>
+          <w:ilvl w:val="0"/>
+          <w:numId w:val="2"/>
+        </w:numPr>
+      </w:pPr>
+      <w:r>
+        <w:rPr>
+          <w:b/>
+        </w:rPr>
+        <w:t xml:space="preserve">Returns: </w:t>
+      </w:r>
+      <w:r>
+        <w:t>After you start a return, add items to the cart and click on the Process Refund button, the tax will be added to the total. If you return to the cart and then back to the checkout, the tax will not be accounted for in the total. (</w:t>
+      </w:r>
+      <w:r>
+        <w:t>Returns - No tax.JPG</w:t>
+      </w:r>
+      <w:r>
+        <w:t xml:space="preserve">, </w:t>
+      </w:r>
+      <w:r>
+        <w:t>Returns - No tax-Overpaid.JPG</w:t>
+      </w:r>
+      <w:r>
+        <w:t>)</w:t>
+      </w:r>
+    </w:p>
+    <w:p>
+      <w:pPr>
+        <w:pStyle w:val="ListParagraph"/>
+        <w:numPr>
+          <w:ilvl w:val="0"/>
+          <w:numId w:val="2"/>
+        </w:numPr>
+      </w:pPr>
+      <w:r>
+        <w:rPr>
+          <w:b/>
+        </w:rPr>
+        <w:t>Purchases:</w:t>
+      </w:r>
+      <w:r>
+        <w:t xml:space="preserve"> I tried to start a purchase and instantly got an error</w:t>
+      </w:r>
+      <w:r>
+        <w:t xml:space="preserve"> </w:t>
+      </w:r>
       <w:bookmarkStart w:id="0" w:name="_GoBack"/>
       <w:bookmarkEnd w:id="0"/>
-    </w:p>
-    <w:p>
-      <w:pPr>
-        <w:pStyle w:val="ListParagraph"/>
-        <w:numPr>
-          <w:ilvl w:val="0"/>
-          <w:numId w:val="2"/>
-        </w:numPr>
-      </w:pPr>
-      <w:proofErr w:type="spellStart"/>
-      <w:r>
-        <w:rPr>
-          <w:b/>
-        </w:rPr>
-        <w:t>Cashout</w:t>
-      </w:r>
-      <w:proofErr w:type="spellEnd"/>
-      <w:r>
-        <w:rPr>
-          <w:b/>
-        </w:rPr>
+      <w:r>
+        <w:t>(</w:t>
+      </w:r>
+      <w:proofErr w:type="spellStart"/>
+      <w:r>
+        <w:t>errorTrackingID</w:t>
+      </w:r>
+      <w:proofErr w:type="spellEnd"/>
+      <w:r>
         <w:t>:</w:t>
       </w:r>
       <w:r>
-        <w:t xml:space="preserve"> I am unable to process a </w:t>
-      </w:r>
-      <w:proofErr w:type="spellStart"/>
-      <w:r>
-        <w:t>cashout</w:t>
-      </w:r>
-      <w:proofErr w:type="spellEnd"/>
-      <w:r>
-        <w:t xml:space="preserve"> for a different date if there are open sales on the current date.</w:t>
-      </w:r>
-    </w:p>
-    <w:p/>
+        <w:t xml:space="preserve"> </w:t>
+      </w:r>
+      <w:r>
+        <w:t>2032</w:t>
+      </w:r>
+      <w:r>
+        <w:t>)</w:t>
+      </w:r>
+      <w:r>
+        <w:t xml:space="preserve"> Object reference not set. I’m pretty sure it’s related, but the purchase amount isn’t updated.</w:t>
+      </w:r>
+    </w:p>
     <w:sectPr>
       <w:pgSz w:w="12240" w:h="15840"/>
       <w:pgMar w:top="1440" w:right="1440" w:bottom="1440" w:left="1440" w:header="720" w:footer="720" w:gutter="0"/>
@@ -929,7 +1045,7 @@
         <w:rFonts w:ascii="Calibri" w:eastAsiaTheme="minorEastAsia" w:hAnsi="Calibri" w:cs="Calibri" w:hint="default"/>
       </w:rPr>
     </w:lvl>
-    <w:lvl w:ilvl="1" w:tplc="04090003" w:tentative="1">
+    <w:lvl w:ilvl="1" w:tplc="04090003">
       <w:start w:val="1"/>
       <w:numFmt w:val="bullet"/>
       <w:lvlText w:val="o"/>

</xml_diff>